<commit_message>
Fix a bug where email body is missing when ML amendment application approved
</commit_message>
<xml_diff>
--- a/mooringlicensing/management/templates/Attachment Template - ML.docx
+++ b/mooringlicensing/management/templates/Attachment Template - ML.docx
@@ -679,24 +679,42 @@
           <w:sz w:val="12"/>
           <w:szCs w:val="12"/>
         </w:rPr>
-        <w:t>{% licenced_vessel %}</w:t>
-      </w:r>
-      <w:r>
-        <w:rPr>
-          <w:rFonts w:cs="Arial" w:ascii="Arial Nova" w:hAnsi="Arial Nova"/>
-          <w:color w:val="464646"/>
-          <w:sz w:val="18"/>
-          <w:szCs w:val="18"/>
-        </w:rPr>
-        <w:t>{{ licenced_vessel.vessel_rego_no }}</w:t>
-      </w:r>
-      <w:r>
-        <w:rPr>
-          <w:rFonts w:cs="Arial" w:ascii="Arial Nova" w:hAnsi="Arial Nova"/>
+        <w:t xml:space="preserve">{% </w:t>
+      </w:r>
+      <w:r>
+        <w:rPr>
+          <w:rFonts w:cs="Arial" w:ascii="Arial Nova Light" w:hAnsi="Arial Nova Light"/>
           <w:color w:val="464646"/>
           <w:sz w:val="12"/>
           <w:szCs w:val="12"/>
         </w:rPr>
+        <w:t xml:space="preserve">if </w:t>
+      </w:r>
+      <w:r>
+        <w:rPr>
+          <w:rFonts w:cs="Arial" w:ascii="Arial Nova Light" w:hAnsi="Arial Nova Light"/>
+          <w:color w:val="464646"/>
+          <w:sz w:val="12"/>
+          <w:szCs w:val="12"/>
+        </w:rPr>
+        <w:t>licenced_vessel %}</w:t>
+      </w:r>
+      <w:r>
+        <w:rPr>
+          <w:rFonts w:cs="Arial" w:ascii="Arial Nova" w:hAnsi="Arial Nova"/>
+          <w:color w:val="464646"/>
+          <w:sz w:val="18"/>
+          <w:szCs w:val="18"/>
+        </w:rPr>
+        <w:t>{{ licenced_vessel.vessel_rego_no }}</w:t>
+      </w:r>
+      <w:r>
+        <w:rPr>
+          <w:rFonts w:cs="Arial" w:ascii="Arial Nova" w:hAnsi="Arial Nova"/>
+          <w:color w:val="464646"/>
+          <w:sz w:val="12"/>
+          <w:szCs w:val="12"/>
+        </w:rPr>
         <w:t>{% else %}-{% endif %}</w:t>
       </w:r>
     </w:p>
@@ -731,42 +749,60 @@
           <w:sz w:val="12"/>
           <w:szCs w:val="12"/>
         </w:rPr>
-        <w:t>{% licenced_vessel %}</w:t>
-      </w:r>
-      <w:r>
-        <w:rPr>
-          <w:rFonts w:cs="Arial" w:ascii="Arial Nova Light" w:hAnsi="Arial Nova Light"/>
-          <w:color w:val="464646"/>
-          <w:sz w:val="18"/>
-          <w:szCs w:val="18"/>
-        </w:rPr>
-        <w:t xml:space="preserve">{{ </w:t>
-      </w:r>
-      <w:r>
-        <w:rPr>
-          <w:rFonts w:cs="Arial" w:ascii="Arial Nova" w:hAnsi="Arial Nova"/>
-          <w:color w:val="464646"/>
-          <w:sz w:val="18"/>
-          <w:szCs w:val="18"/>
-        </w:rPr>
-        <w:t>licenced_vessel.</w:t>
-      </w:r>
-      <w:r>
-        <w:rPr>
-          <w:rFonts w:cs="Arial" w:ascii="Arial Nova Light" w:hAnsi="Arial Nova Light"/>
-          <w:color w:val="464646"/>
-          <w:sz w:val="18"/>
-          <w:szCs w:val="18"/>
-        </w:rPr>
-        <w:t>vessel_name }}</w:t>
-      </w:r>
-      <w:r>
-        <w:rPr>
-          <w:rFonts w:cs="Arial" w:ascii="Arial Nova" w:hAnsi="Arial Nova"/>
+        <w:t xml:space="preserve">{% </w:t>
+      </w:r>
+      <w:r>
+        <w:rPr>
+          <w:rFonts w:cs="Arial" w:ascii="Arial Nova Light" w:hAnsi="Arial Nova Light"/>
           <w:color w:val="464646"/>
           <w:sz w:val="12"/>
           <w:szCs w:val="12"/>
         </w:rPr>
+        <w:t xml:space="preserve">if </w:t>
+      </w:r>
+      <w:r>
+        <w:rPr>
+          <w:rFonts w:cs="Arial" w:ascii="Arial Nova Light" w:hAnsi="Arial Nova Light"/>
+          <w:color w:val="464646"/>
+          <w:sz w:val="12"/>
+          <w:szCs w:val="12"/>
+        </w:rPr>
+        <w:t>licenced_vessel %}</w:t>
+      </w:r>
+      <w:r>
+        <w:rPr>
+          <w:rFonts w:cs="Arial" w:ascii="Arial Nova Light" w:hAnsi="Arial Nova Light"/>
+          <w:color w:val="464646"/>
+          <w:sz w:val="18"/>
+          <w:szCs w:val="18"/>
+        </w:rPr>
+        <w:t xml:space="preserve">{{ </w:t>
+      </w:r>
+      <w:r>
+        <w:rPr>
+          <w:rFonts w:cs="Arial" w:ascii="Arial Nova" w:hAnsi="Arial Nova"/>
+          <w:color w:val="464646"/>
+          <w:sz w:val="18"/>
+          <w:szCs w:val="18"/>
+        </w:rPr>
+        <w:t>licenced_vessel.</w:t>
+      </w:r>
+      <w:r>
+        <w:rPr>
+          <w:rFonts w:cs="Arial" w:ascii="Arial Nova Light" w:hAnsi="Arial Nova Light"/>
+          <w:color w:val="464646"/>
+          <w:sz w:val="18"/>
+          <w:szCs w:val="18"/>
+        </w:rPr>
+        <w:t>vessel_name }}</w:t>
+      </w:r>
+      <w:r>
+        <w:rPr>
+          <w:rFonts w:cs="Arial" w:ascii="Arial Nova" w:hAnsi="Arial Nova"/>
+          <w:color w:val="464646"/>
+          <w:sz w:val="12"/>
+          <w:szCs w:val="12"/>
+        </w:rPr>
         <w:t>{% else %}-{% endif %}</w:t>
       </w:r>
     </w:p>
@@ -801,24 +837,42 @@
           <w:sz w:val="12"/>
           <w:szCs w:val="12"/>
         </w:rPr>
-        <w:t>{% licenced_vessel %}</w:t>
-      </w:r>
-      <w:r>
-        <w:rPr>
-          <w:rFonts w:cs="Arial" w:ascii="Arial Nova" w:hAnsi="Arial Nova"/>
-          <w:color w:val="464646"/>
-          <w:sz w:val="18"/>
-          <w:szCs w:val="18"/>
-        </w:rPr>
-        <w:t>{{ licenced_vessel.vessel_length }} m</w:t>
-      </w:r>
-      <w:r>
-        <w:rPr>
-          <w:rFonts w:cs="Arial" w:ascii="Arial Nova" w:hAnsi="Arial Nova"/>
+        <w:t xml:space="preserve">{% </w:t>
+      </w:r>
+      <w:r>
+        <w:rPr>
+          <w:rFonts w:cs="Arial" w:ascii="Arial Nova Light" w:hAnsi="Arial Nova Light"/>
           <w:color w:val="464646"/>
           <w:sz w:val="12"/>
           <w:szCs w:val="12"/>
         </w:rPr>
+        <w:t>if</w:t>
+      </w:r>
+      <w:r>
+        <w:rPr>
+          <w:rFonts w:cs="Arial" w:ascii="Arial Nova Light" w:hAnsi="Arial Nova Light"/>
+          <w:color w:val="464646"/>
+          <w:sz w:val="12"/>
+          <w:szCs w:val="12"/>
+        </w:rPr>
+        <w:t xml:space="preserve"> licenced_vessel %}</w:t>
+      </w:r>
+      <w:r>
+        <w:rPr>
+          <w:rFonts w:cs="Arial" w:ascii="Arial Nova" w:hAnsi="Arial Nova"/>
+          <w:color w:val="464646"/>
+          <w:sz w:val="18"/>
+          <w:szCs w:val="18"/>
+        </w:rPr>
+        <w:t>{{ licenced_vessel.vessel_length }} m</w:t>
+      </w:r>
+      <w:r>
+        <w:rPr>
+          <w:rFonts w:cs="Arial" w:ascii="Arial Nova" w:hAnsi="Arial Nova"/>
+          <w:color w:val="464646"/>
+          <w:sz w:val="12"/>
+          <w:szCs w:val="12"/>
+        </w:rPr>
         <w:t>{% else %}-{% endif %}</w:t>
       </w:r>
     </w:p>
@@ -854,7 +908,25 @@
           <w:sz w:val="12"/>
           <w:szCs w:val="12"/>
         </w:rPr>
-        <w:t>{% licenced_vessel %}</w:t>
+        <w:t xml:space="preserve">{% </w:t>
+      </w:r>
+      <w:r>
+        <w:rPr>
+          <w:rFonts w:cs="Arial" w:ascii="Arial Nova Light" w:hAnsi="Arial Nova Light"/>
+          <w:color w:val="464646"/>
+          <w:sz w:val="12"/>
+          <w:szCs w:val="12"/>
+        </w:rPr>
+        <w:t xml:space="preserve">if </w:t>
+      </w:r>
+      <w:r>
+        <w:rPr>
+          <w:rFonts w:cs="Arial" w:ascii="Arial Nova Light" w:hAnsi="Arial Nova Light"/>
+          <w:color w:val="464646"/>
+          <w:sz w:val="12"/>
+          <w:szCs w:val="12"/>
+        </w:rPr>
+        <w:t>licenced_vessel %}</w:t>
       </w:r>
       <w:r>
         <w:rPr>

</xml_diff>